<commit_message>
task 6, all prior work finished.
</commit_message>
<xml_diff>
--- a/Game Business Studies/task 6/LinkedIn profile.docx
+++ b/Game Business Studies/task 6/LinkedIn profile.docx
@@ -4,10 +4,13 @@
   <w:body>
     <w:p>
       <w:r>
+        <w:rPr>
+          <w:noProof/>
+        </w:rPr>
         <w:drawing>
-          <wp:inline distT="0" distB="0" distL="0" distR="0" wp14:anchorId="6F6AF721" wp14:editId="1535073E">
-            <wp:extent cx="5731510" cy="3054350"/>
-            <wp:effectExtent l="0" t="0" r="2540" b="0"/>
+          <wp:inline distT="0" distB="0" distL="0" distR="0" wp14:anchorId="6F6AF721" wp14:editId="2C073BF3">
+            <wp:extent cx="9455204" cy="5038725"/>
+            <wp:effectExtent l="0" t="0" r="0" b="0"/>
             <wp:docPr id="986720967" name="Picture 1" descr="A screenshot of a computer&#10;&#10;Description automatically generated"/>
             <wp:cNvGraphicFramePr>
               <a:graphicFrameLocks xmlns:a="http://schemas.openxmlformats.org/drawingml/2006/main" noChangeAspect="1"/>
@@ -28,7 +31,7 @@
                   <pic:spPr>
                     <a:xfrm>
                       <a:off x="0" y="0"/>
-                      <a:ext cx="5731510" cy="3054350"/>
+                      <a:ext cx="9469419" cy="5046300"/>
                     </a:xfrm>
                     <a:prstGeom prst="rect">
                       <a:avLst/>
@@ -42,7 +45,7 @@
       </w:r>
     </w:p>
     <w:sectPr>
-      <w:pgSz w:w="11906" w:h="16838"/>
+      <w:pgSz w:w="16838" w:h="11906" w:orient="landscape"/>
       <w:pgMar w:top="1440" w:right="1440" w:bottom="1440" w:left="1440" w:header="708" w:footer="708" w:gutter="0"/>
       <w:cols w:space="708"/>
       <w:docGrid w:linePitch="360"/>

</xml_diff>